<commit_message>
add hash column for unique urls
</commit_message>
<xml_diff>
--- a/DB design for Crawling.docx
+++ b/DB design for Crawling.docx
@@ -63,17 +63,28 @@
       </w:r>
       <w:r>
         <w:tab/>
-        <w:t>|Unique</w:t>
-      </w:r>
-      <w:r>
-        <w:tab/>
-        <w:t>| unique</w:t>
+        <w:t>|TEXT</w:t>
+      </w:r>
+      <w:r>
+        <w:tab/>
+      </w:r>
+      <w:r>
+        <w:tab/>
+      </w:r>
+    </w:p>
+    <w:p>
+      <w:pPr>
+        <w:pStyle w:val="ListParagraph"/>
+        <w:numPr>
+          <w:ilvl w:val="0"/>
+          <w:numId w:val="1"/>
+        </w:numPr>
+      </w:pPr>
+      <w:r>
+        <w:t>wen_hash   |UNIQUE             |SHA512</w:t>
       </w:r>
       <w:bookmarkStart w:id="0" w:name="_GoBack"/>
       <w:bookmarkEnd w:id="0"/>
-      <w:r>
-        <w:tab/>
-      </w:r>
       <w:r>
         <w:tab/>
       </w:r>

</xml_diff>